<commit_message>
Version 1.0 - all UI/RESTful services complete
</commit_message>
<xml_diff>
--- a/National Library Technical Test.docx
+++ b/National Library Technical Test.docx
@@ -262,11 +262,13 @@
         <w:pStyle w:val="PlainText"/>
         <w:rPr>
           <w:rFonts w:ascii="Times New Roman" w:hAnsi="Times New Roman" w:cs="Times New Roman"/>
-        </w:rPr>
-      </w:pPr>
-      <w:r>
-        <w:rPr>
-          <w:rFonts w:ascii="Times New Roman" w:hAnsi="Times New Roman" w:cs="Times New Roman"/>
+          <w:b/>
+        </w:rPr>
+      </w:pPr>
+      <w:r>
+        <w:rPr>
+          <w:rFonts w:ascii="Times New Roman" w:hAnsi="Times New Roman" w:cs="Times New Roman"/>
+          <w:b/>
         </w:rPr>
         <w:t>Core Features:</w:t>
       </w:r>
@@ -284,57 +286,72 @@
         <w:pStyle w:val="PlainText"/>
         <w:rPr>
           <w:rFonts w:ascii="Times New Roman" w:hAnsi="Times New Roman" w:cs="Times New Roman"/>
-        </w:rPr>
-      </w:pPr>
-      <w:r>
-        <w:rPr>
-          <w:rFonts w:ascii="Times New Roman" w:hAnsi="Times New Roman" w:cs="Times New Roman"/>
+          <w:color w:val="FF0000"/>
+        </w:rPr>
+      </w:pPr>
+      <w:r>
+        <w:rPr>
+          <w:rFonts w:ascii="Times New Roman" w:hAnsi="Times New Roman" w:cs="Times New Roman"/>
+          <w:color w:val="FF0000"/>
         </w:rPr>
         <w:t xml:space="preserve">  *   I would to see a list of people in the database.</w:t>
+      </w:r>
+    </w:p>
+    <w:p>
+      <w:pPr>
+        <w:pStyle w:val="PlainText"/>
+        <w:rPr>
+          <w:rFonts w:ascii="Times New Roman" w:hAnsi="Times New Roman" w:cs="Times New Roman"/>
+          <w:color w:val="FF0000"/>
+        </w:rPr>
+      </w:pPr>
+      <w:r>
+        <w:rPr>
+          <w:rFonts w:ascii="Times New Roman" w:hAnsi="Times New Roman" w:cs="Times New Roman"/>
+          <w:color w:val="FF0000"/>
+        </w:rPr>
+        <w:t xml:space="preserve">  *   I would like to see a list of books in the database.</w:t>
+      </w:r>
+    </w:p>
+    <w:p>
+      <w:pPr>
+        <w:pStyle w:val="PlainText"/>
+        <w:rPr>
+          <w:rFonts w:ascii="Times New Roman" w:hAnsi="Times New Roman" w:cs="Times New Roman"/>
+          <w:color w:val="FF0000"/>
+        </w:rPr>
+      </w:pPr>
+      <w:r>
+        <w:rPr>
+          <w:rFonts w:ascii="Times New Roman" w:hAnsi="Times New Roman" w:cs="Times New Roman"/>
+          <w:color w:val="FF0000"/>
+        </w:rPr>
+        <w:t xml:space="preserve">  *   For each person I would like to click a button where you perform an </w:t>
+      </w:r>
+      <w:proofErr w:type="gramStart"/>
+      <w:r>
+        <w:rPr>
+          <w:rFonts w:ascii="Times New Roman" w:hAnsi="Times New Roman" w:cs="Times New Roman"/>
+          <w:color w:val="FF0000"/>
+        </w:rPr>
+        <w:t>ajax</w:t>
+      </w:r>
+      <w:proofErr w:type="gramEnd"/>
+      <w:r>
+        <w:rPr>
+          <w:rFonts w:ascii="Times New Roman" w:hAnsi="Times New Roman" w:cs="Times New Roman"/>
+          <w:color w:val="FF0000"/>
+        </w:rPr>
+        <w:t xml:space="preserve"> query to the database to extract the books th</w:t>
       </w:r>
       <w:bookmarkStart w:id="0" w:name="_GoBack"/>
       <w:bookmarkEnd w:id="0"/>
-    </w:p>
-    <w:p>
-      <w:pPr>
-        <w:pStyle w:val="PlainText"/>
-        <w:rPr>
-          <w:rFonts w:ascii="Times New Roman" w:hAnsi="Times New Roman" w:cs="Times New Roman"/>
-        </w:rPr>
-      </w:pPr>
-      <w:r>
-        <w:rPr>
-          <w:rFonts w:ascii="Times New Roman" w:hAnsi="Times New Roman" w:cs="Times New Roman"/>
-        </w:rPr>
-        <w:t xml:space="preserve">  *   I would like to see a list of books in the database.</w:t>
-      </w:r>
-    </w:p>
-    <w:p>
-      <w:pPr>
-        <w:pStyle w:val="PlainText"/>
-        <w:rPr>
-          <w:rFonts w:ascii="Times New Roman" w:hAnsi="Times New Roman" w:cs="Times New Roman"/>
-        </w:rPr>
-      </w:pPr>
-      <w:r>
-        <w:rPr>
-          <w:rFonts w:ascii="Times New Roman" w:hAnsi="Times New Roman" w:cs="Times New Roman"/>
-        </w:rPr>
-        <w:t xml:space="preserve">  *   For each person I would like to click a button where you perform an </w:t>
-      </w:r>
-      <w:proofErr w:type="gramStart"/>
-      <w:r>
-        <w:rPr>
-          <w:rFonts w:ascii="Times New Roman" w:hAnsi="Times New Roman" w:cs="Times New Roman"/>
-        </w:rPr>
-        <w:t>ajax</w:t>
-      </w:r>
-      <w:proofErr w:type="gramEnd"/>
-      <w:r>
-        <w:rPr>
-          <w:rFonts w:ascii="Times New Roman" w:hAnsi="Times New Roman" w:cs="Times New Roman"/>
-        </w:rPr>
-        <w:t xml:space="preserve"> query to the database to extract the books they have lent and then display the book details inline.</w:t>
+      <w:r>
+        <w:rPr>
+          <w:rFonts w:ascii="Times New Roman" w:hAnsi="Times New Roman" w:cs="Times New Roman"/>
+          <w:color w:val="FF0000"/>
+        </w:rPr>
+        <w:t>ey have lent and then display the book details inline.</w:t>
       </w:r>
     </w:p>
     <w:p>

</xml_diff>